<commit_message>
caso de uso adicional seguridad añadido
</commit_message>
<xml_diff>
--- a/Documentacion/Modelo de calidad/informe modelo calidad.docx
+++ b/Documentacion/Modelo de calidad/informe modelo calidad.docx
@@ -1595,6 +1595,7 @@
               <w:rPr>
                 <w:rStyle w:val="Hipervnculo"/>
                 <w:noProof/>
+                <w:lang w:eastAsia="es-CO"/>
               </w:rPr>
               <w:drawing>
                 <wp:inline distT="0" distB="0" distL="0" distR="0" wp14:anchorId="1160602C" wp14:editId="39563CD8">
@@ -1844,6 +1845,7 @@
               <w:rPr>
                 <w:rStyle w:val="Hipervnculo"/>
                 <w:noProof/>
+                <w:lang w:eastAsia="es-CO"/>
               </w:rPr>
               <w:drawing>
                 <wp:inline distT="0" distB="0" distL="0" distR="0" wp14:anchorId="39773896" wp14:editId="2DC29C26">
@@ -2094,6 +2096,7 @@
               <w:rPr>
                 <w:rStyle w:val="Hipervnculo"/>
                 <w:noProof/>
+                <w:lang w:eastAsia="es-CO"/>
               </w:rPr>
               <w:drawing>
                 <wp:inline distT="0" distB="0" distL="0" distR="0" wp14:anchorId="2167D1DF" wp14:editId="26EB2BA2">
@@ -2627,6 +2630,7 @@
               <w:rPr>
                 <w:rStyle w:val="Hipervnculo"/>
                 <w:noProof/>
+                <w:lang w:eastAsia="es-CO"/>
               </w:rPr>
               <w:drawing>
                 <wp:inline distT="0" distB="0" distL="0" distR="0" wp14:anchorId="376FDCCA" wp14:editId="5975FF28">
@@ -2729,185 +2733,195 @@
             <w:fldChar w:fldCharType="end"/>
           </w:r>
         </w:p>
-        <w:bookmarkStart w:id="3" w:name="_GoBack" w:displacedByCustomXml="next"/>
-        <w:bookmarkEnd w:id="3" w:displacedByCustomXml="next"/>
       </w:sdtContent>
     </w:sdt>
     <w:p>
       <w:pPr>
         <w:pStyle w:val="Ttulo1"/>
       </w:pPr>
-      <w:bookmarkStart w:id="4" w:name="_Toc89629073"/>
+      <w:bookmarkStart w:id="3" w:name="_Toc89629073"/>
       <w:r>
         <w:lastRenderedPageBreak/>
         <w:t>INTRODUCCION</w:t>
       </w:r>
+      <w:bookmarkEnd w:id="3"/>
+    </w:p>
+    <w:p>
+      <w:pPr>
+        <w:jc w:val="both"/>
+      </w:pPr>
+      <w:r>
+        <w:t>Este informe pretende mostrar los result</w:t>
+      </w:r>
+      <w:r>
+        <w:t>ados de las pruebas de calidad realizadas en</w:t>
+      </w:r>
+      <w:r>
+        <w:t xml:space="preserve"> la página de CoolStyle donde se evidenciarán si la página cumple con los est</w:t>
+      </w:r>
+      <w:r>
+        <w:t>ándares mínimos de calidad</w:t>
+      </w:r>
+      <w:r>
+        <w:t xml:space="preserve"> requeridos, las pruebas o escaneos se desarrollarán en el ambiente </w:t>
+      </w:r>
+      <w:r>
+        <w:t>de desarrollo de la página, por lo cual se necesitarán conocimientos mínimos técnicos para entender completamente las pruebas</w:t>
+      </w:r>
+    </w:p>
+    <w:p>
+      <w:pPr>
+        <w:jc w:val="both"/>
+      </w:pPr>
+    </w:p>
+    <w:p>
+      <w:pPr>
+        <w:jc w:val="both"/>
+      </w:pPr>
+    </w:p>
+    <w:p>
+      <w:pPr>
+        <w:jc w:val="both"/>
+      </w:pPr>
+    </w:p>
+    <w:p>
+      <w:pPr>
+        <w:jc w:val="both"/>
+      </w:pPr>
+    </w:p>
+    <w:p>
+      <w:pPr>
+        <w:jc w:val="both"/>
+      </w:pPr>
+    </w:p>
+    <w:p>
+      <w:pPr>
+        <w:jc w:val="both"/>
+      </w:pPr>
+    </w:p>
+    <w:p>
+      <w:pPr>
+        <w:jc w:val="both"/>
+      </w:pPr>
+    </w:p>
+    <w:p>
+      <w:pPr>
+        <w:jc w:val="both"/>
+      </w:pPr>
+    </w:p>
+    <w:p>
+      <w:pPr>
+        <w:jc w:val="both"/>
+      </w:pPr>
+    </w:p>
+    <w:p>
+      <w:pPr>
+        <w:jc w:val="both"/>
+      </w:pPr>
+    </w:p>
+    <w:p>
+      <w:pPr>
+        <w:jc w:val="both"/>
+      </w:pPr>
+    </w:p>
+    <w:p>
+      <w:pPr>
+        <w:jc w:val="both"/>
+      </w:pPr>
+    </w:p>
+    <w:p>
+      <w:pPr>
+        <w:jc w:val="both"/>
+      </w:pPr>
+    </w:p>
+    <w:p>
+      <w:pPr>
+        <w:jc w:val="both"/>
+      </w:pPr>
+    </w:p>
+    <w:p>
+      <w:pPr>
+        <w:jc w:val="both"/>
+      </w:pPr>
+    </w:p>
+    <w:p>
+      <w:pPr>
+        <w:jc w:val="both"/>
+      </w:pPr>
+    </w:p>
+    <w:p>
+      <w:pPr>
+        <w:jc w:val="both"/>
+      </w:pPr>
+    </w:p>
+    <w:p>
+      <w:pPr>
+        <w:jc w:val="both"/>
+      </w:pPr>
+    </w:p>
+    <w:p>
+      <w:pPr>
+        <w:jc w:val="both"/>
+      </w:pPr>
+    </w:p>
+    <w:p>
+      <w:pPr>
+        <w:jc w:val="both"/>
+      </w:pPr>
+    </w:p>
+    <w:p>
+      <w:pPr>
+        <w:jc w:val="both"/>
+      </w:pPr>
+    </w:p>
+    <w:p>
+      <w:pPr>
+        <w:jc w:val="both"/>
+      </w:pPr>
+    </w:p>
+    <w:p>
+      <w:pPr>
+        <w:jc w:val="both"/>
+      </w:pPr>
+    </w:p>
+    <w:p>
+      <w:pPr>
+        <w:jc w:val="both"/>
+      </w:pPr>
+    </w:p>
+    <w:p>
+      <w:pPr>
+        <w:jc w:val="both"/>
+      </w:pPr>
+    </w:p>
+    <w:p>
+      <w:pPr>
+        <w:pStyle w:val="Ttulo1"/>
+        <w:rPr>
+          <w:lang w:val="es-ES"/>
+        </w:rPr>
+      </w:pPr>
+      <w:bookmarkStart w:id="4" w:name="_Toc89629074"/>
+      <w:r>
+        <w:rPr>
+          <w:lang w:val="es-ES"/>
+        </w:rPr>
+        <w:lastRenderedPageBreak/>
+        <w:t xml:space="preserve">ESCENARIO </w:t>
+      </w:r>
+      <w:r>
+        <w:rPr>
+          <w:lang w:val="es-ES"/>
+        </w:rPr>
+        <w:t xml:space="preserve">1 y 2 </w:t>
+      </w:r>
+      <w:r>
+        <w:rPr>
+          <w:lang w:val="es-ES"/>
+        </w:rPr>
+        <w:t>SEGURIDAD</w:t>
+      </w:r>
       <w:bookmarkEnd w:id="4"/>
-    </w:p>
-    <w:p>
-      <w:pPr>
-        <w:jc w:val="both"/>
-      </w:pPr>
-      <w:r>
-        <w:t>Este informe pretende mostrar los result</w:t>
-      </w:r>
-      <w:r>
-        <w:t>ados de las pruebas de calidad realizadas en</w:t>
-      </w:r>
-      <w:r>
-        <w:t xml:space="preserve"> la página de CoolStyle donde se evidenciarán si la página cumple con los est</w:t>
-      </w:r>
-      <w:r>
-        <w:t>ándares mínimos de calidad</w:t>
-      </w:r>
-      <w:r>
-        <w:t xml:space="preserve"> requeridos, las pruebas o escaneos se desarrollarán en el ambiente </w:t>
-      </w:r>
-      <w:r>
-        <w:t>de desarrollo de la página, por lo cual se necesitarán conocimientos mínimos técnicos para entender completamente las pruebas</w:t>
-      </w:r>
-    </w:p>
-    <w:p>
-      <w:pPr>
-        <w:jc w:val="both"/>
-      </w:pPr>
-    </w:p>
-    <w:p>
-      <w:pPr>
-        <w:jc w:val="both"/>
-      </w:pPr>
-    </w:p>
-    <w:p>
-      <w:pPr>
-        <w:jc w:val="both"/>
-      </w:pPr>
-    </w:p>
-    <w:p>
-      <w:pPr>
-        <w:jc w:val="both"/>
-      </w:pPr>
-    </w:p>
-    <w:p>
-      <w:pPr>
-        <w:jc w:val="both"/>
-      </w:pPr>
-    </w:p>
-    <w:p>
-      <w:pPr>
-        <w:jc w:val="both"/>
-      </w:pPr>
-    </w:p>
-    <w:p>
-      <w:pPr>
-        <w:jc w:val="both"/>
-      </w:pPr>
-    </w:p>
-    <w:p>
-      <w:pPr>
-        <w:jc w:val="both"/>
-      </w:pPr>
-    </w:p>
-    <w:p>
-      <w:pPr>
-        <w:jc w:val="both"/>
-      </w:pPr>
-    </w:p>
-    <w:p>
-      <w:pPr>
-        <w:jc w:val="both"/>
-      </w:pPr>
-    </w:p>
-    <w:p>
-      <w:pPr>
-        <w:jc w:val="both"/>
-      </w:pPr>
-    </w:p>
-    <w:p>
-      <w:pPr>
-        <w:jc w:val="both"/>
-      </w:pPr>
-    </w:p>
-    <w:p>
-      <w:pPr>
-        <w:jc w:val="both"/>
-      </w:pPr>
-    </w:p>
-    <w:p>
-      <w:pPr>
-        <w:jc w:val="both"/>
-      </w:pPr>
-    </w:p>
-    <w:p>
-      <w:pPr>
-        <w:jc w:val="both"/>
-      </w:pPr>
-    </w:p>
-    <w:p>
-      <w:pPr>
-        <w:jc w:val="both"/>
-      </w:pPr>
-    </w:p>
-    <w:p>
-      <w:pPr>
-        <w:jc w:val="both"/>
-      </w:pPr>
-    </w:p>
-    <w:p>
-      <w:pPr>
-        <w:jc w:val="both"/>
-      </w:pPr>
-    </w:p>
-    <w:p>
-      <w:pPr>
-        <w:jc w:val="both"/>
-      </w:pPr>
-    </w:p>
-    <w:p>
-      <w:pPr>
-        <w:jc w:val="both"/>
-      </w:pPr>
-    </w:p>
-    <w:p>
-      <w:pPr>
-        <w:jc w:val="both"/>
-      </w:pPr>
-    </w:p>
-    <w:p>
-      <w:pPr>
-        <w:jc w:val="both"/>
-      </w:pPr>
-    </w:p>
-    <w:p>
-      <w:pPr>
-        <w:jc w:val="both"/>
-      </w:pPr>
-    </w:p>
-    <w:p>
-      <w:pPr>
-        <w:jc w:val="both"/>
-      </w:pPr>
-    </w:p>
-    <w:p>
-      <w:pPr>
-        <w:jc w:val="both"/>
-      </w:pPr>
-    </w:p>
-    <w:p>
-      <w:pPr>
-        <w:pStyle w:val="Ttulo1"/>
-        <w:rPr>
-          <w:lang w:val="es-ES"/>
-        </w:rPr>
-      </w:pPr>
-      <w:bookmarkStart w:id="5" w:name="_Toc89629074"/>
-      <w:r>
-        <w:rPr>
-          <w:lang w:val="es-ES"/>
-        </w:rPr>
-        <w:lastRenderedPageBreak/>
-        <w:t>ESCENARIO SEGURIDAD</w:t>
-      </w:r>
-      <w:bookmarkEnd w:id="5"/>
     </w:p>
     <w:p>
       <w:pPr>
@@ -2984,10 +2998,29 @@
         <w:pStyle w:val="Ttulo2"/>
         <w:jc w:val="both"/>
       </w:pPr>
-      <w:bookmarkStart w:id="6" w:name="_Toc89629075"/>
+      <w:bookmarkStart w:id="5" w:name="_Toc89629075"/>
       <w:r>
         <w:t>PRUEBA OWASP</w:t>
       </w:r>
+      <w:bookmarkEnd w:id="5"/>
+    </w:p>
+    <w:p>
+      <w:pPr>
+        <w:jc w:val="both"/>
+      </w:pPr>
+      <w:r>
+        <w:t>OWASP es un proyecto de código abierto dedicado a determinar y combatir las causas que hacen que el software sea inseguro. La Fundación OWASP es un organismo sin ánimo de lucro que apoya y gestiona los proyectos e infraestructura de OWASP.</w:t>
+      </w:r>
+    </w:p>
+    <w:p>
+      <w:pPr>
+        <w:pStyle w:val="Ttulo2"/>
+        <w:jc w:val="both"/>
+      </w:pPr>
+      <w:bookmarkStart w:id="6" w:name="_Toc89629076"/>
+      <w:r>
+        <w:t>PRUEBA SONARQUBE</w:t>
+      </w:r>
       <w:bookmarkEnd w:id="6"/>
     </w:p>
     <w:p>
@@ -2995,7 +3028,7 @@
         <w:jc w:val="both"/>
       </w:pPr>
       <w:r>
-        <w:t>OWASP es un proyecto de código abierto dedicado a determinar y combatir las causas que hacen que el software sea inseguro. La Fundación OWASP es un organismo sin ánimo de lucro que apoya y gestiona los proyectos e infraestructura de OWASP.</w:t>
+        <w:t>SonarQube es una plataforma para evaluar código fuente. Es software libre y usa diversas herramientas de análisis estático de código fuente como Checkstyle, PMD o FindBugs para obtener métricas que pueden ayudar a mejorar la calidad del código de un programa. ​</w:t>
       </w:r>
     </w:p>
     <w:p>
@@ -3003,41 +3036,22 @@
         <w:pStyle w:val="Ttulo2"/>
         <w:jc w:val="both"/>
       </w:pPr>
-      <w:bookmarkStart w:id="7" w:name="_Toc89629076"/>
-      <w:r>
-        <w:t>PRUEBA SONARQUBE</w:t>
+      <w:bookmarkStart w:id="7" w:name="_Toc89629077"/>
+      <w:r>
+        <w:t>METRICAS</w:t>
       </w:r>
       <w:bookmarkEnd w:id="7"/>
     </w:p>
     <w:p>
       <w:pPr>
-        <w:jc w:val="both"/>
-      </w:pPr>
-      <w:r>
-        <w:t>SonarQube es una plataforma para evaluar código fuente. Es software libre y usa diversas herramientas de análisis estático de código fuente como Checkstyle, PMD o FindBugs para obtener métricas que pueden ayudar a mejorar la calidad del código de un programa. ​</w:t>
-      </w:r>
-    </w:p>
-    <w:p>
-      <w:pPr>
-        <w:pStyle w:val="Ttulo2"/>
-        <w:jc w:val="both"/>
-      </w:pPr>
-      <w:bookmarkStart w:id="8" w:name="_Toc89629077"/>
-      <w:r>
-        <w:t>METRICAS</w:t>
+        <w:pStyle w:val="Ttulo3"/>
+        <w:jc w:val="both"/>
+      </w:pPr>
+      <w:bookmarkStart w:id="8" w:name="_Toc89629078"/>
+      <w:r>
+        <w:t>SONARQUBE</w:t>
       </w:r>
       <w:bookmarkEnd w:id="8"/>
-    </w:p>
-    <w:p>
-      <w:pPr>
-        <w:pStyle w:val="Ttulo3"/>
-        <w:jc w:val="both"/>
-      </w:pPr>
-      <w:bookmarkStart w:id="9" w:name="_Toc89629078"/>
-      <w:r>
-        <w:t>SONARQUBE</w:t>
-      </w:r>
-      <w:bookmarkEnd w:id="9"/>
     </w:p>
     <w:p>
       <w:pPr>
@@ -3137,11 +3151,11 @@
         <w:pStyle w:val="Ttulo3"/>
         <w:jc w:val="both"/>
       </w:pPr>
-      <w:bookmarkStart w:id="10" w:name="_Toc89629079"/>
+      <w:bookmarkStart w:id="9" w:name="_Toc89629079"/>
       <w:r>
         <w:t>OWASP</w:t>
       </w:r>
-      <w:bookmarkEnd w:id="10"/>
+      <w:bookmarkEnd w:id="9"/>
     </w:p>
     <w:p>
       <w:pPr>
@@ -3227,6 +3241,252 @@
     <w:p>
       <w:pPr>
         <w:pStyle w:val="Ttulo1"/>
+        <w:rPr>
+          <w:lang w:val="es-ES"/>
+        </w:rPr>
+      </w:pPr>
+      <w:r>
+        <w:rPr>
+          <w:lang w:val="es-ES"/>
+        </w:rPr>
+        <w:lastRenderedPageBreak/>
+        <w:t xml:space="preserve">ESCENARIO </w:t>
+      </w:r>
+      <w:r>
+        <w:rPr>
+          <w:lang w:val="es-ES"/>
+        </w:rPr>
+        <w:t>3</w:t>
+      </w:r>
+      <w:r>
+        <w:rPr>
+          <w:lang w:val="es-ES"/>
+        </w:rPr>
+        <w:t xml:space="preserve"> </w:t>
+      </w:r>
+      <w:r>
+        <w:rPr>
+          <w:lang w:val="es-ES"/>
+        </w:rPr>
+        <w:t>SEGURIDAD</w:t>
+      </w:r>
+    </w:p>
+    <w:p>
+      <w:pPr>
+        <w:rPr>
+          <w:lang w:val="es-ES"/>
+        </w:rPr>
+      </w:pPr>
+      <w:r>
+        <w:rPr>
+          <w:lang w:val="es-ES"/>
+        </w:rPr>
+        <w:t>El atacante hace un ataque de inyección SQL al Login para tratar de tener acceso</w:t>
+      </w:r>
+    </w:p>
+    <w:p>
+      <w:pPr>
+        <w:jc w:val="both"/>
+      </w:pPr>
+      <w:r>
+        <w:drawing>
+          <wp:inline distT="0" distB="0" distL="0" distR="0" wp14:anchorId="1B4199F4" wp14:editId="10234F46">
+            <wp:extent cx="5612130" cy="2020570"/>
+            <wp:effectExtent l="0" t="0" r="7620" b="0"/>
+            <wp:docPr id="21" name="Imagen 21"/>
+            <wp:cNvGraphicFramePr>
+              <a:graphicFrameLocks xmlns:a="http://schemas.openxmlformats.org/drawingml/2006/main" noChangeAspect="1"/>
+            </wp:cNvGraphicFramePr>
+            <a:graphic xmlns:a="http://schemas.openxmlformats.org/drawingml/2006/main">
+              <a:graphicData uri="http://schemas.openxmlformats.org/drawingml/2006/picture">
+                <pic:pic xmlns:pic="http://schemas.openxmlformats.org/drawingml/2006/picture">
+                  <pic:nvPicPr>
+                    <pic:cNvPr id="1" name=""/>
+                    <pic:cNvPicPr/>
+                  </pic:nvPicPr>
+                  <pic:blipFill>
+                    <a:blip r:embed="rId18"/>
+                    <a:stretch>
+                      <a:fillRect/>
+                    </a:stretch>
+                  </pic:blipFill>
+                  <pic:spPr>
+                    <a:xfrm>
+                      <a:off x="0" y="0"/>
+                      <a:ext cx="5612130" cy="2020570"/>
+                    </a:xfrm>
+                    <a:prstGeom prst="rect">
+                      <a:avLst/>
+                    </a:prstGeom>
+                  </pic:spPr>
+                </pic:pic>
+              </a:graphicData>
+            </a:graphic>
+          </wp:inline>
+        </w:drawing>
+      </w:r>
+    </w:p>
+    <w:p>
+      <w:pPr>
+        <w:jc w:val="both"/>
+      </w:pPr>
+      <w:r>
+        <w:t>Prueba de inyección SQL clásica</w:t>
+      </w:r>
+    </w:p>
+    <w:p>
+      <w:pPr>
+        <w:jc w:val="both"/>
+      </w:pPr>
+      <w:r>
+        <w:t xml:space="preserve">1. </w:t>
+      </w:r>
+      <w:r>
+        <w:t>OR 1=1</w:t>
+      </w:r>
+    </w:p>
+    <w:p>
+      <w:r>
+        <w:t>2. $username = 1' or '1' = '1</w:t>
+      </w:r>
+    </w:p>
+    <w:p>
+      <w:pPr>
+        <w:pStyle w:val="Ttulo2"/>
+      </w:pPr>
+      <w:r>
+        <w:t>METRICAS</w:t>
+      </w:r>
+    </w:p>
+    <w:p>
+      <w:pPr>
+        <w:jc w:val="both"/>
+      </w:pPr>
+      <w:r>
+        <w:drawing>
+          <wp:inline distT="0" distB="0" distL="0" distR="0" wp14:anchorId="0928FB31" wp14:editId="4C542331">
+            <wp:extent cx="5612130" cy="1514475"/>
+            <wp:effectExtent l="0" t="0" r="7620" b="9525"/>
+            <wp:docPr id="22" name="Imagen 22"/>
+            <wp:cNvGraphicFramePr>
+              <a:graphicFrameLocks xmlns:a="http://schemas.openxmlformats.org/drawingml/2006/main" noChangeAspect="1"/>
+            </wp:cNvGraphicFramePr>
+            <a:graphic xmlns:a="http://schemas.openxmlformats.org/drawingml/2006/main">
+              <a:graphicData uri="http://schemas.openxmlformats.org/drawingml/2006/picture">
+                <pic:pic xmlns:pic="http://schemas.openxmlformats.org/drawingml/2006/picture">
+                  <pic:nvPicPr>
+                    <pic:cNvPr id="1" name=""/>
+                    <pic:cNvPicPr/>
+                  </pic:nvPicPr>
+                  <pic:blipFill rotWithShape="1">
+                    <a:blip r:embed="rId19"/>
+                    <a:srcRect t="23341" b="25114"/>
+                    <a:stretch/>
+                  </pic:blipFill>
+                  <pic:spPr bwMode="auto">
+                    <a:xfrm>
+                      <a:off x="0" y="0"/>
+                      <a:ext cx="5612130" cy="1514475"/>
+                    </a:xfrm>
+                    <a:prstGeom prst="rect">
+                      <a:avLst/>
+                    </a:prstGeom>
+                    <a:ln>
+                      <a:noFill/>
+                    </a:ln>
+                    <a:extLst>
+                      <a:ext uri="{53640926-AAD7-44D8-BBD7-CCE9431645EC}">
+                        <a14:shadowObscured xmlns:a14="http://schemas.microsoft.com/office/drawing/2010/main"/>
+                      </a:ext>
+                    </a:extLst>
+                  </pic:spPr>
+                </pic:pic>
+              </a:graphicData>
+            </a:graphic>
+          </wp:inline>
+        </w:drawing>
+      </w:r>
+    </w:p>
+    <w:p>
+      <w:pPr>
+        <w:jc w:val="both"/>
+      </w:pPr>
+      <w:r>
+        <w:t>Response</w:t>
+      </w:r>
+    </w:p>
+    <w:p>
+      <w:pPr>
+        <w:jc w:val="both"/>
+      </w:pPr>
+      <w:r>
+        <w:drawing>
+          <wp:inline distT="0" distB="0" distL="0" distR="0" wp14:anchorId="49771F77" wp14:editId="2B7AD3C7">
+            <wp:extent cx="5612130" cy="850265"/>
+            <wp:effectExtent l="0" t="0" r="7620" b="6985"/>
+            <wp:docPr id="23" name="Imagen 23"/>
+            <wp:cNvGraphicFramePr>
+              <a:graphicFrameLocks xmlns:a="http://schemas.openxmlformats.org/drawingml/2006/main" noChangeAspect="1"/>
+            </wp:cNvGraphicFramePr>
+            <a:graphic xmlns:a="http://schemas.openxmlformats.org/drawingml/2006/main">
+              <a:graphicData uri="http://schemas.openxmlformats.org/drawingml/2006/picture">
+                <pic:pic xmlns:pic="http://schemas.openxmlformats.org/drawingml/2006/picture">
+                  <pic:nvPicPr>
+                    <pic:cNvPr id="1" name=""/>
+                    <pic:cNvPicPr/>
+                  </pic:nvPicPr>
+                  <pic:blipFill>
+                    <a:blip r:embed="rId20"/>
+                    <a:stretch>
+                      <a:fillRect/>
+                    </a:stretch>
+                  </pic:blipFill>
+                  <pic:spPr>
+                    <a:xfrm>
+                      <a:off x="0" y="0"/>
+                      <a:ext cx="5612130" cy="850265"/>
+                    </a:xfrm>
+                    <a:prstGeom prst="rect">
+                      <a:avLst/>
+                    </a:prstGeom>
+                  </pic:spPr>
+                </pic:pic>
+              </a:graphicData>
+            </a:graphic>
+          </wp:inline>
+        </w:drawing>
+      </w:r>
+    </w:p>
+    <w:p>
+      <w:pPr>
+        <w:jc w:val="both"/>
+      </w:pPr>
+    </w:p>
+    <w:p>
+      <w:pPr>
+        <w:jc w:val="both"/>
+      </w:pPr>
+    </w:p>
+    <w:p>
+      <w:pPr>
+        <w:jc w:val="both"/>
+      </w:pPr>
+    </w:p>
+    <w:p>
+      <w:pPr>
+        <w:jc w:val="both"/>
+      </w:pPr>
+    </w:p>
+    <w:p>
+      <w:pPr>
+        <w:jc w:val="both"/>
+      </w:pPr>
+      <w:bookmarkStart w:id="10" w:name="_GoBack"/>
+      <w:bookmarkEnd w:id="10"/>
+    </w:p>
+    <w:p>
+      <w:pPr>
+        <w:pStyle w:val="Ttulo1"/>
       </w:pPr>
       <w:bookmarkStart w:id="11" w:name="_Toc89629080"/>
       <w:r>
@@ -3277,7 +3537,7 @@
                     <pic:cNvPicPr/>
                   </pic:nvPicPr>
                   <pic:blipFill>
-                    <a:blip r:embed="rId18"/>
+                    <a:blip r:embed="rId21"/>
                     <a:stretch>
                       <a:fillRect/>
                     </a:stretch>
@@ -3456,7 +3716,7 @@
                     <pic:cNvPicPr/>
                   </pic:nvPicPr>
                   <pic:blipFill>
-                    <a:blip r:embed="rId19"/>
+                    <a:blip r:embed="rId22"/>
                     <a:stretch>
                       <a:fillRect/>
                     </a:stretch>
@@ -3711,7 +3971,7 @@
                     <pic:cNvPicPr/>
                   </pic:nvPicPr>
                   <pic:blipFill>
-                    <a:blip r:embed="rId20"/>
+                    <a:blip r:embed="rId23"/>
                     <a:stretch>
                       <a:fillRect/>
                     </a:stretch>
@@ -3911,7 +4171,7 @@
                     <pic:cNvPicPr/>
                   </pic:nvPicPr>
                   <pic:blipFill>
-                    <a:blip r:embed="rId21"/>
+                    <a:blip r:embed="rId24"/>
                     <a:stretch>
                       <a:fillRect/>
                     </a:stretch>
@@ -3988,7 +4248,7 @@
                     <pic:cNvPicPr/>
                   </pic:nvPicPr>
                   <pic:blipFill>
-                    <a:blip r:embed="rId22"/>
+                    <a:blip r:embed="rId25"/>
                     <a:stretch>
                       <a:fillRect/>
                     </a:stretch>
@@ -4100,7 +4360,7 @@
                     <pic:cNvPicPr/>
                   </pic:nvPicPr>
                   <pic:blipFill>
-                    <a:blip r:embed="rId23"/>
+                    <a:blip r:embed="rId26"/>
                     <a:stretch>
                       <a:fillRect/>
                     </a:stretch>
@@ -4180,7 +4440,7 @@
                     <pic:cNvPicPr/>
                   </pic:nvPicPr>
                   <pic:blipFill>
-                    <a:blip r:embed="rId24"/>
+                    <a:blip r:embed="rId27"/>
                     <a:stretch>
                       <a:fillRect/>
                     </a:stretch>
@@ -4230,7 +4490,7 @@
                     <pic:cNvPicPr/>
                   </pic:nvPicPr>
                   <pic:blipFill rotWithShape="1">
-                    <a:blip r:embed="rId25"/>
+                    <a:blip r:embed="rId28"/>
                     <a:srcRect t="20387" b="10654"/>
                     <a:stretch/>
                   </pic:blipFill>
@@ -4286,7 +4546,7 @@
                     <pic:cNvPicPr/>
                   </pic:nvPicPr>
                   <pic:blipFill>
-                    <a:blip r:embed="rId26"/>
+                    <a:blip r:embed="rId29"/>
                     <a:stretch>
                       <a:fillRect/>
                     </a:stretch>
@@ -4449,234 +4709,6 @@
             <wp:extent cx="5612130" cy="2442845"/>
             <wp:effectExtent l="0" t="0" r="7620" b="0"/>
             <wp:docPr id="24" name="Imagen 24"/>
-            <wp:cNvGraphicFramePr>
-              <a:graphicFrameLocks xmlns:a="http://schemas.openxmlformats.org/drawingml/2006/main" noChangeAspect="1"/>
-            </wp:cNvGraphicFramePr>
-            <a:graphic xmlns:a="http://schemas.openxmlformats.org/drawingml/2006/main">
-              <a:graphicData uri="http://schemas.openxmlformats.org/drawingml/2006/picture">
-                <pic:pic xmlns:pic="http://schemas.openxmlformats.org/drawingml/2006/picture">
-                  <pic:nvPicPr>
-                    <pic:cNvPr id="1" name=""/>
-                    <pic:cNvPicPr/>
-                  </pic:nvPicPr>
-                  <pic:blipFill>
-                    <a:blip r:embed="rId27"/>
-                    <a:stretch>
-                      <a:fillRect/>
-                    </a:stretch>
-                  </pic:blipFill>
-                  <pic:spPr>
-                    <a:xfrm>
-                      <a:off x="0" y="0"/>
-                      <a:ext cx="5612130" cy="2442845"/>
-                    </a:xfrm>
-                    <a:prstGeom prst="rect">
-                      <a:avLst/>
-                    </a:prstGeom>
-                  </pic:spPr>
-                </pic:pic>
-              </a:graphicData>
-            </a:graphic>
-          </wp:inline>
-        </w:drawing>
-      </w:r>
-    </w:p>
-    <w:p>
-      <w:pPr>
-        <w:jc w:val="both"/>
-        <w:rPr>
-          <w:lang w:val="es-ES"/>
-        </w:rPr>
-      </w:pPr>
-      <w:r>
-        <w:rPr>
-          <w:lang w:val="es-ES"/>
-        </w:rPr>
-        <w:t xml:space="preserve">Vamos a usar Jmeter para ejecutar las pruebas de stress para ir mirando como decae el rendimiento mientras </w:t>
-      </w:r>
-      <w:r>
-        <w:rPr>
-          <w:lang w:val="es-ES"/>
-        </w:rPr>
-        <w:t>más</w:t>
-      </w:r>
-      <w:r>
-        <w:rPr>
-          <w:lang w:val="es-ES"/>
-        </w:rPr>
-        <w:t xml:space="preserve"> crecen las solicitudes, </w:t>
-      </w:r>
-      <w:r>
-        <w:rPr>
-          <w:lang w:val="es-ES"/>
-        </w:rPr>
-        <w:t>así</w:t>
-      </w:r>
-      <w:r>
-        <w:rPr>
-          <w:lang w:val="es-ES"/>
-        </w:rPr>
-        <w:t xml:space="preserve"> se puede</w:t>
-      </w:r>
-      <w:r>
-        <w:rPr>
-          <w:lang w:val="es-ES"/>
-        </w:rPr>
-        <w:t>n</w:t>
-      </w:r>
-      <w:r>
-        <w:rPr>
-          <w:lang w:val="es-ES"/>
-        </w:rPr>
-        <w:t xml:space="preserve"> sacar estimaciones de </w:t>
-      </w:r>
-      <w:r>
-        <w:rPr>
-          <w:lang w:val="es-ES"/>
-        </w:rPr>
-        <w:t>cuantos recursos hay que dedicar para escalar la aplicación</w:t>
-      </w:r>
-    </w:p>
-    <w:p>
-      <w:pPr>
-        <w:pStyle w:val="Ttulo2"/>
-        <w:rPr>
-          <w:lang w:val="es-ES"/>
-        </w:rPr>
-      </w:pPr>
-      <w:bookmarkStart w:id="23" w:name="_Toc89629092"/>
-      <w:r>
-        <w:rPr>
-          <w:lang w:val="es-ES"/>
-        </w:rPr>
-        <w:t>METRICAS</w:t>
-      </w:r>
-      <w:bookmarkEnd w:id="23"/>
-    </w:p>
-    <w:p>
-      <w:pPr>
-        <w:jc w:val="both"/>
-        <w:rPr>
-          <w:lang w:val="es-ES"/>
-        </w:rPr>
-      </w:pPr>
-      <w:r>
-        <w:rPr>
-          <w:noProof/>
-          <w:lang w:eastAsia="es-CO"/>
-        </w:rPr>
-        <w:drawing>
-          <wp:inline distT="0" distB="0" distL="0" distR="0" wp14:anchorId="2070A9FD" wp14:editId="1D3606CF">
-            <wp:extent cx="5612130" cy="2893695"/>
-            <wp:effectExtent l="0" t="0" r="7620" b="1905"/>
-            <wp:docPr id="25" name="Imagen 25"/>
-            <wp:cNvGraphicFramePr>
-              <a:graphicFrameLocks xmlns:a="http://schemas.openxmlformats.org/drawingml/2006/main" noChangeAspect="1"/>
-            </wp:cNvGraphicFramePr>
-            <a:graphic xmlns:a="http://schemas.openxmlformats.org/drawingml/2006/main">
-              <a:graphicData uri="http://schemas.openxmlformats.org/drawingml/2006/picture">
-                <pic:pic xmlns:pic="http://schemas.openxmlformats.org/drawingml/2006/picture">
-                  <pic:nvPicPr>
-                    <pic:cNvPr id="1" name=""/>
-                    <pic:cNvPicPr/>
-                  </pic:nvPicPr>
-                  <pic:blipFill>
-                    <a:blip r:embed="rId28"/>
-                    <a:stretch>
-                      <a:fillRect/>
-                    </a:stretch>
-                  </pic:blipFill>
-                  <pic:spPr>
-                    <a:xfrm>
-                      <a:off x="0" y="0"/>
-                      <a:ext cx="5612130" cy="2893695"/>
-                    </a:xfrm>
-                    <a:prstGeom prst="rect">
-                      <a:avLst/>
-                    </a:prstGeom>
-                  </pic:spPr>
-                </pic:pic>
-              </a:graphicData>
-            </a:graphic>
-          </wp:inline>
-        </w:drawing>
-      </w:r>
-    </w:p>
-    <w:p>
-      <w:pPr>
-        <w:jc w:val="both"/>
-        <w:rPr>
-          <w:lang w:val="es-ES"/>
-        </w:rPr>
-      </w:pPr>
-      <w:r>
-        <w:rPr>
-          <w:noProof/>
-          <w:lang w:eastAsia="es-CO"/>
-        </w:rPr>
-        <w:lastRenderedPageBreak/>
-        <w:drawing>
-          <wp:inline distT="0" distB="0" distL="0" distR="0" wp14:anchorId="3CAFFA02" wp14:editId="4616EB27">
-            <wp:extent cx="5612130" cy="2592705"/>
-            <wp:effectExtent l="0" t="0" r="7620" b="0"/>
-            <wp:docPr id="27" name="Imagen 27"/>
-            <wp:cNvGraphicFramePr>
-              <a:graphicFrameLocks xmlns:a="http://schemas.openxmlformats.org/drawingml/2006/main" noChangeAspect="1"/>
-            </wp:cNvGraphicFramePr>
-            <a:graphic xmlns:a="http://schemas.openxmlformats.org/drawingml/2006/main">
-              <a:graphicData uri="http://schemas.openxmlformats.org/drawingml/2006/picture">
-                <pic:pic xmlns:pic="http://schemas.openxmlformats.org/drawingml/2006/picture">
-                  <pic:nvPicPr>
-                    <pic:cNvPr id="1" name=""/>
-                    <pic:cNvPicPr/>
-                  </pic:nvPicPr>
-                  <pic:blipFill>
-                    <a:blip r:embed="rId29"/>
-                    <a:stretch>
-                      <a:fillRect/>
-                    </a:stretch>
-                  </pic:blipFill>
-                  <pic:spPr>
-                    <a:xfrm>
-                      <a:off x="0" y="0"/>
-                      <a:ext cx="5612130" cy="2592705"/>
-                    </a:xfrm>
-                    <a:prstGeom prst="rect">
-                      <a:avLst/>
-                    </a:prstGeom>
-                  </pic:spPr>
-                </pic:pic>
-              </a:graphicData>
-            </a:graphic>
-          </wp:inline>
-        </w:drawing>
-      </w:r>
-    </w:p>
-    <w:p>
-      <w:pPr>
-        <w:jc w:val="both"/>
-        <w:rPr>
-          <w:noProof/>
-          <w:lang w:eastAsia="es-CO"/>
-        </w:rPr>
-      </w:pPr>
-      <w:r>
-        <w:rPr>
-          <w:noProof/>
-          <w:lang w:eastAsia="es-CO"/>
-        </w:rPr>
-        <w:t xml:space="preserve"> </w:t>
-      </w:r>
-      <w:r>
-        <w:rPr>
-          <w:noProof/>
-          <w:lang w:eastAsia="es-CO"/>
-        </w:rPr>
-        <w:drawing>
-          <wp:inline distT="0" distB="0" distL="0" distR="0" wp14:anchorId="78481B7E" wp14:editId="0153B94C">
-            <wp:extent cx="5612130" cy="2585720"/>
-            <wp:effectExtent l="0" t="0" r="7620" b="5080"/>
-            <wp:docPr id="29" name="Imagen 29"/>
             <wp:cNvGraphicFramePr>
               <a:graphicFrameLocks xmlns:a="http://schemas.openxmlformats.org/drawingml/2006/main" noChangeAspect="1"/>
             </wp:cNvGraphicFramePr>
@@ -4696,7 +4728,7 @@
                   <pic:spPr>
                     <a:xfrm>
                       <a:off x="0" y="0"/>
-                      <a:ext cx="5612130" cy="2585720"/>
+                      <a:ext cx="5612130" cy="2442845"/>
                     </a:xfrm>
                     <a:prstGeom prst="rect">
                       <a:avLst/>
@@ -4718,14 +4750,86 @@
       </w:pPr>
       <w:r>
         <w:rPr>
+          <w:lang w:val="es-ES"/>
+        </w:rPr>
+        <w:t xml:space="preserve">Vamos a usar Jmeter para ejecutar las pruebas de stress para ir mirando como decae el rendimiento mientras </w:t>
+      </w:r>
+      <w:r>
+        <w:rPr>
+          <w:lang w:val="es-ES"/>
+        </w:rPr>
+        <w:t>más</w:t>
+      </w:r>
+      <w:r>
+        <w:rPr>
+          <w:lang w:val="es-ES"/>
+        </w:rPr>
+        <w:t xml:space="preserve"> crecen las solicitudes, </w:t>
+      </w:r>
+      <w:r>
+        <w:rPr>
+          <w:lang w:val="es-ES"/>
+        </w:rPr>
+        <w:t>así</w:t>
+      </w:r>
+      <w:r>
+        <w:rPr>
+          <w:lang w:val="es-ES"/>
+        </w:rPr>
+        <w:t xml:space="preserve"> se puede</w:t>
+      </w:r>
+      <w:r>
+        <w:rPr>
+          <w:lang w:val="es-ES"/>
+        </w:rPr>
+        <w:t>n</w:t>
+      </w:r>
+      <w:r>
+        <w:rPr>
+          <w:lang w:val="es-ES"/>
+        </w:rPr>
+        <w:t xml:space="preserve"> sacar estimaciones de </w:t>
+      </w:r>
+      <w:r>
+        <w:rPr>
+          <w:lang w:val="es-ES"/>
+        </w:rPr>
+        <w:t>cuantos recursos hay que dedicar para escalar la aplicación</w:t>
+      </w:r>
+    </w:p>
+    <w:p>
+      <w:pPr>
+        <w:pStyle w:val="Ttulo2"/>
+        <w:rPr>
+          <w:lang w:val="es-ES"/>
+        </w:rPr>
+      </w:pPr>
+      <w:bookmarkStart w:id="23" w:name="_Toc89629092"/>
+      <w:r>
+        <w:rPr>
+          <w:lang w:val="es-ES"/>
+        </w:rPr>
+        <w:t>METRICAS</w:t>
+      </w:r>
+      <w:bookmarkEnd w:id="23"/>
+    </w:p>
+    <w:p>
+      <w:pPr>
+        <w:jc w:val="both"/>
+        <w:rPr>
+          <w:lang w:val="es-ES"/>
+        </w:rPr>
+      </w:pPr>
+      <w:r>
+        <w:rPr>
           <w:noProof/>
           <w:lang w:eastAsia="es-CO"/>
         </w:rPr>
         <w:drawing>
-          <wp:inline distT="0" distB="0" distL="0" distR="0" wp14:anchorId="03F84A4A" wp14:editId="6746BCC4">
-            <wp:extent cx="5612130" cy="2346325"/>
-            <wp:effectExtent l="0" t="0" r="7620" b="0"/>
-            <wp:docPr id="30" name="Imagen 30"/>
+          <wp:inline distT="0" distB="0" distL="0" distR="0" wp14:anchorId="2070A9FD" wp14:editId="1D3606CF">
+            <wp:extent cx="5612130" cy="2893695"/>
+            <wp:effectExtent l="0" t="0" r="7620" b="1905"/>
+            <wp:docPr id="25" name="Imagen 25"/>
             <wp:cNvGraphicFramePr>
               <a:graphicFrameLocks xmlns:a="http://schemas.openxmlformats.org/drawingml/2006/main" noChangeAspect="1"/>
             </wp:cNvGraphicFramePr>
@@ -4745,6 +4849,162 @@
                   <pic:spPr>
                     <a:xfrm>
                       <a:off x="0" y="0"/>
+                      <a:ext cx="5612130" cy="2893695"/>
+                    </a:xfrm>
+                    <a:prstGeom prst="rect">
+                      <a:avLst/>
+                    </a:prstGeom>
+                  </pic:spPr>
+                </pic:pic>
+              </a:graphicData>
+            </a:graphic>
+          </wp:inline>
+        </w:drawing>
+      </w:r>
+    </w:p>
+    <w:p>
+      <w:pPr>
+        <w:jc w:val="both"/>
+        <w:rPr>
+          <w:lang w:val="es-ES"/>
+        </w:rPr>
+      </w:pPr>
+      <w:r>
+        <w:rPr>
+          <w:noProof/>
+          <w:lang w:eastAsia="es-CO"/>
+        </w:rPr>
+        <w:lastRenderedPageBreak/>
+        <w:drawing>
+          <wp:inline distT="0" distB="0" distL="0" distR="0" wp14:anchorId="3CAFFA02" wp14:editId="4616EB27">
+            <wp:extent cx="5612130" cy="2592705"/>
+            <wp:effectExtent l="0" t="0" r="7620" b="0"/>
+            <wp:docPr id="27" name="Imagen 27"/>
+            <wp:cNvGraphicFramePr>
+              <a:graphicFrameLocks xmlns:a="http://schemas.openxmlformats.org/drawingml/2006/main" noChangeAspect="1"/>
+            </wp:cNvGraphicFramePr>
+            <a:graphic xmlns:a="http://schemas.openxmlformats.org/drawingml/2006/main">
+              <a:graphicData uri="http://schemas.openxmlformats.org/drawingml/2006/picture">
+                <pic:pic xmlns:pic="http://schemas.openxmlformats.org/drawingml/2006/picture">
+                  <pic:nvPicPr>
+                    <pic:cNvPr id="1" name=""/>
+                    <pic:cNvPicPr/>
+                  </pic:nvPicPr>
+                  <pic:blipFill>
+                    <a:blip r:embed="rId32"/>
+                    <a:stretch>
+                      <a:fillRect/>
+                    </a:stretch>
+                  </pic:blipFill>
+                  <pic:spPr>
+                    <a:xfrm>
+                      <a:off x="0" y="0"/>
+                      <a:ext cx="5612130" cy="2592705"/>
+                    </a:xfrm>
+                    <a:prstGeom prst="rect">
+                      <a:avLst/>
+                    </a:prstGeom>
+                  </pic:spPr>
+                </pic:pic>
+              </a:graphicData>
+            </a:graphic>
+          </wp:inline>
+        </w:drawing>
+      </w:r>
+    </w:p>
+    <w:p>
+      <w:pPr>
+        <w:jc w:val="both"/>
+        <w:rPr>
+          <w:noProof/>
+          <w:lang w:eastAsia="es-CO"/>
+        </w:rPr>
+      </w:pPr>
+      <w:r>
+        <w:rPr>
+          <w:noProof/>
+          <w:lang w:eastAsia="es-CO"/>
+        </w:rPr>
+        <w:t xml:space="preserve"> </w:t>
+      </w:r>
+      <w:r>
+        <w:rPr>
+          <w:noProof/>
+          <w:lang w:eastAsia="es-CO"/>
+        </w:rPr>
+        <w:drawing>
+          <wp:inline distT="0" distB="0" distL="0" distR="0" wp14:anchorId="78481B7E" wp14:editId="0153B94C">
+            <wp:extent cx="5612130" cy="2585720"/>
+            <wp:effectExtent l="0" t="0" r="7620" b="5080"/>
+            <wp:docPr id="29" name="Imagen 29"/>
+            <wp:cNvGraphicFramePr>
+              <a:graphicFrameLocks xmlns:a="http://schemas.openxmlformats.org/drawingml/2006/main" noChangeAspect="1"/>
+            </wp:cNvGraphicFramePr>
+            <a:graphic xmlns:a="http://schemas.openxmlformats.org/drawingml/2006/main">
+              <a:graphicData uri="http://schemas.openxmlformats.org/drawingml/2006/picture">
+                <pic:pic xmlns:pic="http://schemas.openxmlformats.org/drawingml/2006/picture">
+                  <pic:nvPicPr>
+                    <pic:cNvPr id="1" name=""/>
+                    <pic:cNvPicPr/>
+                  </pic:nvPicPr>
+                  <pic:blipFill>
+                    <a:blip r:embed="rId33"/>
+                    <a:stretch>
+                      <a:fillRect/>
+                    </a:stretch>
+                  </pic:blipFill>
+                  <pic:spPr>
+                    <a:xfrm>
+                      <a:off x="0" y="0"/>
+                      <a:ext cx="5612130" cy="2585720"/>
+                    </a:xfrm>
+                    <a:prstGeom prst="rect">
+                      <a:avLst/>
+                    </a:prstGeom>
+                  </pic:spPr>
+                </pic:pic>
+              </a:graphicData>
+            </a:graphic>
+          </wp:inline>
+        </w:drawing>
+      </w:r>
+    </w:p>
+    <w:p>
+      <w:pPr>
+        <w:jc w:val="both"/>
+        <w:rPr>
+          <w:lang w:val="es-ES"/>
+        </w:rPr>
+      </w:pPr>
+      <w:r>
+        <w:rPr>
+          <w:noProof/>
+          <w:lang w:eastAsia="es-CO"/>
+        </w:rPr>
+        <w:drawing>
+          <wp:inline distT="0" distB="0" distL="0" distR="0" wp14:anchorId="03F84A4A" wp14:editId="6746BCC4">
+            <wp:extent cx="5612130" cy="2346325"/>
+            <wp:effectExtent l="0" t="0" r="7620" b="0"/>
+            <wp:docPr id="30" name="Imagen 30"/>
+            <wp:cNvGraphicFramePr>
+              <a:graphicFrameLocks xmlns:a="http://schemas.openxmlformats.org/drawingml/2006/main" noChangeAspect="1"/>
+            </wp:cNvGraphicFramePr>
+            <a:graphic xmlns:a="http://schemas.openxmlformats.org/drawingml/2006/main">
+              <a:graphicData uri="http://schemas.openxmlformats.org/drawingml/2006/picture">
+                <pic:pic xmlns:pic="http://schemas.openxmlformats.org/drawingml/2006/picture">
+                  <pic:nvPicPr>
+                    <pic:cNvPr id="1" name=""/>
+                    <pic:cNvPicPr/>
+                  </pic:nvPicPr>
+                  <pic:blipFill>
+                    <a:blip r:embed="rId34"/>
+                    <a:stretch>
+                      <a:fillRect/>
+                    </a:stretch>
+                  </pic:blipFill>
+                  <pic:spPr>
+                    <a:xfrm>
+                      <a:off x="0" y="0"/>
                       <a:ext cx="5612130" cy="2346325"/>
                     </a:xfrm>
                     <a:prstGeom prst="rect">
@@ -4882,7 +5142,7 @@
                     <pic:cNvPicPr/>
                   </pic:nvPicPr>
                   <pic:blipFill rotWithShape="1">
-                    <a:blip r:embed="rId32"/>
+                    <a:blip r:embed="rId35"/>
                     <a:srcRect l="2037"/>
                     <a:stretch/>
                   </pic:blipFill>
@@ -5941,7 +6201,7 @@
 </file>
 
 <file path=customXml/itemProps2.xml><?xml version="1.0" encoding="utf-8"?>
-<ds:datastoreItem xmlns:ds="http://schemas.openxmlformats.org/officeDocument/2006/customXml" ds:itemID="{CC4805CC-6ED0-49AC-9710-8D6DA4E8EAEF}">
+<ds:datastoreItem xmlns:ds="http://schemas.openxmlformats.org/officeDocument/2006/customXml" ds:itemID="{6DE2A704-B2CE-4279-9BEE-8C417FC0CB44}">
   <ds:schemaRefs>
     <ds:schemaRef ds:uri="http://schemas.openxmlformats.org/officeDocument/2006/bibliography"/>
   </ds:schemaRefs>

</xml_diff>